<commit_message>
ELEARNING: Update gender field in API user's details and fix questions's order when export testSet
</commit_message>
<xml_diff>
--- a/be_java_elearning/elearning_support/src/main/resources/wordTemplate/TestSet_Template.docx
+++ b/be_java_elearning/elearning_support/src/main/resources/wordTemplate/TestSet_Template.docx
@@ -290,19 +290,7 @@
                 <w:sz w:val="26"/>
                 <w:szCs w:val="26"/>
               </w:rPr>
-              <w:t xml:space="preserve">HỌC </w:t>
-            </w:r>
-            <w:proofErr w:type="gramStart"/>
-            <w:r>
-              <w:rPr>
-                <w:rFonts w:ascii="Times New Roman" w:eastAsia="Times New Roman" w:hAnsi="Times New Roman" w:cs="Times New Roman"/>
-                <w:b/>
-                <w:bCs/>
-                <w:color w:val="000000"/>
-                <w:sz w:val="26"/>
-                <w:szCs w:val="26"/>
-              </w:rPr>
-              <w:t>KÌ</w:t>
+              <w:t>HỌC KÌ</w:t>
             </w:r>
             <w:r>
               <w:rPr>
@@ -315,7 +303,6 @@
               </w:rPr>
               <w:t xml:space="preserve"> :</w:t>
             </w:r>
-            <w:proofErr w:type="gramEnd"/>
             <w:r>
               <w:rPr>
                 <w:rFonts w:ascii="Times New Roman" w:eastAsia="Times New Roman" w:hAnsi="Times New Roman" w:cs="Times New Roman"/>
@@ -370,19 +357,7 @@
                 <w:sz w:val="26"/>
                 <w:szCs w:val="26"/>
               </w:rPr>
-              <w:t>{</w:t>
-            </w:r>
-            <w:proofErr w:type="gramStart"/>
-            <w:r>
-              <w:rPr>
-                <w:rFonts w:ascii="Times New Roman" w:eastAsia="Times New Roman" w:hAnsi="Times New Roman" w:cs="Times New Roman"/>
-                <w:b/>
-                <w:bCs/>
-                <w:color w:val="000000"/>
-                <w:sz w:val="26"/>
-                <w:szCs w:val="26"/>
-              </w:rPr>
-              <w:t>{?</w:t>
+              <w:t>{{?</w:t>
             </w:r>
             <w:proofErr w:type="spellStart"/>
             <w:r>
@@ -397,7 +372,6 @@
               <w:t>testSet</w:t>
             </w:r>
             <w:proofErr w:type="spellEnd"/>
-            <w:proofErr w:type="gramEnd"/>
             <w:r>
               <w:rPr>
                 <w:rFonts w:ascii="Times New Roman" w:eastAsia="Times New Roman" w:hAnsi="Times New Roman" w:cs="Times New Roman"/>
@@ -1311,7 +1285,6 @@
               <w:t xml:space="preserve"> </w:t>
             </w:r>
             <w:proofErr w:type="spellStart"/>
-            <w:proofErr w:type="gramStart"/>
             <w:r>
               <w:rPr>
                 <w:rFonts w:ascii="Times New Roman" w:eastAsia="Times New Roman" w:hAnsi="Times New Roman" w:cs="Times New Roman"/>
@@ -1333,19 +1306,7 @@
                 <w:sz w:val="26"/>
                 <w:szCs w:val="26"/>
               </w:rPr>
-              <w:t xml:space="preserve"> :</w:t>
-            </w:r>
-            <w:proofErr w:type="gramEnd"/>
-            <w:r>
-              <w:rPr>
-                <w:rFonts w:ascii="Times New Roman" w:eastAsia="Times New Roman" w:hAnsi="Times New Roman" w:cs="Times New Roman"/>
-                <w:b/>
-                <w:bCs/>
-                <w:color w:val="000000"/>
-                <w:sz w:val="26"/>
-                <w:szCs w:val="26"/>
-              </w:rPr>
-              <w:t xml:space="preserve"> {{</w:t>
+              <w:t xml:space="preserve"> : {{</w:t>
             </w:r>
             <w:proofErr w:type="spellStart"/>
             <w:r>
@@ -1406,9 +1367,8 @@
           <w:sz w:val="26"/>
           <w:szCs w:val="26"/>
         </w:rPr>
-        <w:t>{</w:t>
-      </w:r>
-      <w:proofErr w:type="gramStart"/>
+        <w:t>{{?question</w:t>
+      </w:r>
       <w:r>
         <w:rPr>
           <w:rFonts w:ascii="Times New Roman" w:eastAsia="Times New Roman" w:hAnsi="Times New Roman" w:cs="Times New Roman"/>
@@ -1416,18 +1376,8 @@
           <w:sz w:val="26"/>
           <w:szCs w:val="26"/>
         </w:rPr>
-        <w:t>{?question</w:t>
-      </w:r>
-      <w:r>
-        <w:rPr>
-          <w:rFonts w:ascii="Times New Roman" w:eastAsia="Times New Roman" w:hAnsi="Times New Roman" w:cs="Times New Roman"/>
-          <w:color w:val="000000"/>
-          <w:sz w:val="26"/>
-          <w:szCs w:val="26"/>
-        </w:rPr>
         <w:t>s</w:t>
       </w:r>
-      <w:proofErr w:type="gramEnd"/>
       <w:r>
         <w:rPr>
           <w:rFonts w:ascii="Times New Roman" w:eastAsia="Times New Roman" w:hAnsi="Times New Roman" w:cs="Times New Roman"/>
@@ -1625,7 +1575,6 @@
         </w:rPr>
         <w:t>{</w:t>
       </w:r>
-      <w:proofErr w:type="gramStart"/>
       <w:r>
         <w:rPr>
           <w:rFonts w:ascii="Times New Roman" w:eastAsia="Times New Roman" w:hAnsi="Times New Roman" w:cs="Times New Roman"/>
@@ -1635,7 +1584,6 @@
         </w:rPr>
         <w:t>{?answers</w:t>
       </w:r>
-      <w:proofErr w:type="gramEnd"/>
       <w:r>
         <w:rPr>
           <w:rFonts w:ascii="Times New Roman" w:eastAsia="Times New Roman" w:hAnsi="Times New Roman" w:cs="Times New Roman"/>
@@ -1695,7 +1643,25 @@
           <w:sz w:val="26"/>
           <w:szCs w:val="26"/>
         </w:rPr>
-        <w:t>}}: {{content}}</w:t>
+        <w:t>}}</w:t>
+      </w:r>
+      <w:r>
+        <w:rPr>
+          <w:rFonts w:ascii="Times New Roman" w:eastAsia="Times New Roman" w:hAnsi="Times New Roman" w:cs="Times New Roman"/>
+          <w:color w:val="000000"/>
+          <w:sz w:val="26"/>
+          <w:szCs w:val="26"/>
+        </w:rPr>
+        <w:t>.</w:t>
+      </w:r>
+      <w:r>
+        <w:rPr>
+          <w:rFonts w:ascii="Times New Roman" w:eastAsia="Times New Roman" w:hAnsi="Times New Roman" w:cs="Times New Roman"/>
+          <w:color w:val="000000"/>
+          <w:sz w:val="26"/>
+          <w:szCs w:val="26"/>
+        </w:rPr>
+        <w:t xml:space="preserve"> {{content}}</w:t>
       </w:r>
     </w:p>
     <w:p>
@@ -2570,17 +2536,7 @@
           <w:sz w:val="24"/>
           <w:szCs w:val="24"/>
         </w:rPr>
-        <w:t xml:space="preserve"> </w:t>
-      </w:r>
-      <w:proofErr w:type="gramStart"/>
-      <w:r>
-        <w:rPr>
-          <w:rFonts w:ascii="Times New Roman" w:hAnsi="Times New Roman" w:cs="Times New Roman"/>
-          <w:i/>
-          <w:sz w:val="24"/>
-          <w:szCs w:val="24"/>
-        </w:rPr>
-        <w:t>A4</w:t>
+        <w:t xml:space="preserve"> A4</w:t>
       </w:r>
       <w:r>
         <w:rPr>
@@ -2591,7 +2547,6 @@
         </w:rPr>
         <w:t>;</w:t>
       </w:r>
-      <w:proofErr w:type="gramEnd"/>
     </w:p>
     <w:p>
       <w:pPr>
@@ -2769,19 +2724,8 @@
           <w:sz w:val="24"/>
           <w:szCs w:val="24"/>
         </w:rPr>
-        <w:t xml:space="preserve"> </w:t>
-      </w:r>
-      <w:proofErr w:type="gramStart"/>
-      <w:r>
-        <w:rPr>
-          <w:rFonts w:ascii="Times New Roman" w:hAnsi="Times New Roman" w:cs="Times New Roman"/>
-          <w:i/>
-          <w:sz w:val="24"/>
-          <w:szCs w:val="24"/>
-        </w:rPr>
-        <w:t>TTKT;</w:t>
-      </w:r>
-      <w:proofErr w:type="gramEnd"/>
+        <w:t xml:space="preserve"> TTKT;</w:t>
+      </w:r>
     </w:p>
     <w:p>
       <w:pPr>
@@ -3039,17 +2983,7 @@
           <w:sz w:val="24"/>
           <w:szCs w:val="24"/>
         </w:rPr>
-        <w:t xml:space="preserve"> </w:t>
-      </w:r>
-      <w:proofErr w:type="gramStart"/>
-      <w:r>
-        <w:rPr>
-          <w:rFonts w:ascii="Times New Roman" w:hAnsi="Times New Roman" w:cs="Times New Roman"/>
-          <w:i/>
-          <w:sz w:val="24"/>
-          <w:szCs w:val="24"/>
-        </w:rPr>
-        <w:t>1</w:t>
+        <w:t xml:space="preserve"> 1</w:t>
       </w:r>
       <w:r>
         <w:rPr>
@@ -3060,7 +2994,6 @@
         </w:rPr>
         <w:t>;</w:t>
       </w:r>
-      <w:proofErr w:type="gramEnd"/>
     </w:p>
     <w:p>
       <w:pPr>

</xml_diff>

<commit_message>
ELEARNING: Fix update user API
</commit_message>
<xml_diff>
--- a/be_java_elearning/elearning_support/src/main/resources/wordTemplate/TestSet_Template.docx
+++ b/be_java_elearning/elearning_support/src/main/resources/wordTemplate/TestSet_Template.docx
@@ -290,7 +290,19 @@
                 <w:sz w:val="26"/>
                 <w:szCs w:val="26"/>
               </w:rPr>
-              <w:t>HỌC KÌ</w:t>
+              <w:t xml:space="preserve">HỌC </w:t>
+            </w:r>
+            <w:proofErr w:type="gramStart"/>
+            <w:r>
+              <w:rPr>
+                <w:rFonts w:ascii="Times New Roman" w:eastAsia="Times New Roman" w:hAnsi="Times New Roman" w:cs="Times New Roman"/>
+                <w:b/>
+                <w:bCs/>
+                <w:color w:val="000000"/>
+                <w:sz w:val="26"/>
+                <w:szCs w:val="26"/>
+              </w:rPr>
+              <w:t>KÌ</w:t>
             </w:r>
             <w:r>
               <w:rPr>
@@ -303,6 +315,7 @@
               </w:rPr>
               <w:t xml:space="preserve"> :</w:t>
             </w:r>
+            <w:proofErr w:type="gramEnd"/>
             <w:r>
               <w:rPr>
                 <w:rFonts w:ascii="Times New Roman" w:eastAsia="Times New Roman" w:hAnsi="Times New Roman" w:cs="Times New Roman"/>
@@ -357,7 +370,19 @@
                 <w:sz w:val="26"/>
                 <w:szCs w:val="26"/>
               </w:rPr>
-              <w:t>{{?</w:t>
+              <w:t>{</w:t>
+            </w:r>
+            <w:proofErr w:type="gramStart"/>
+            <w:r>
+              <w:rPr>
+                <w:rFonts w:ascii="Times New Roman" w:eastAsia="Times New Roman" w:hAnsi="Times New Roman" w:cs="Times New Roman"/>
+                <w:b/>
+                <w:bCs/>
+                <w:color w:val="000000"/>
+                <w:sz w:val="26"/>
+                <w:szCs w:val="26"/>
+              </w:rPr>
+              <w:t>{?</w:t>
             </w:r>
             <w:proofErr w:type="spellStart"/>
             <w:r>
@@ -372,6 +397,7 @@
               <w:t>testSet</w:t>
             </w:r>
             <w:proofErr w:type="spellEnd"/>
+            <w:proofErr w:type="gramEnd"/>
             <w:r>
               <w:rPr>
                 <w:rFonts w:ascii="Times New Roman" w:eastAsia="Times New Roman" w:hAnsi="Times New Roman" w:cs="Times New Roman"/>
@@ -956,6 +982,55 @@
                 <w:szCs w:val="26"/>
               </w:rPr>
               <w:t>}}</w:t>
+            </w:r>
+          </w:p>
+          <w:p>
+            <w:pPr>
+              <w:tabs>
+                <w:tab w:val="left" w:leader="dot" w:pos="9450"/>
+              </w:tabs>
+              <w:spacing w:line="276" w:lineRule="auto"/>
+              <w:rPr>
+                <w:rFonts w:ascii="Times New Roman" w:eastAsia="Times New Roman" w:hAnsi="Times New Roman" w:cs="Times New Roman"/>
+                <w:b/>
+                <w:bCs/>
+                <w:color w:val="000000"/>
+                <w:sz w:val="26"/>
+                <w:szCs w:val="26"/>
+              </w:rPr>
+            </w:pPr>
+            <w:r>
+              <w:rPr>
+                <w:rFonts w:ascii="Times New Roman" w:eastAsia="Times New Roman" w:hAnsi="Times New Roman" w:cs="Times New Roman"/>
+                <w:b/>
+                <w:bCs/>
+                <w:color w:val="000000"/>
+                <w:sz w:val="26"/>
+                <w:szCs w:val="26"/>
+              </w:rPr>
+              <w:t>{{</w:t>
+            </w:r>
+            <w:r>
+              <w:rPr>
+                <w:rFonts w:ascii="Times New Roman" w:eastAsia="Times New Roman" w:hAnsi="Times New Roman" w:cs="Times New Roman"/>
+                <w:b/>
+                <w:bCs/>
+                <w:color w:val="000000"/>
+                <w:sz w:val="26"/>
+                <w:szCs w:val="26"/>
+              </w:rPr>
+              <w:t>@</w:t>
+            </w:r>
+            <w:r>
+              <w:rPr>
+                <w:rFonts w:ascii="Times New Roman" w:eastAsia="Times New Roman" w:hAnsi="Times New Roman" w:cs="Times New Roman"/>
+                <w:b/>
+                <w:bCs/>
+                <w:color w:val="000000"/>
+                <w:sz w:val="26"/>
+                <w:szCs w:val="26"/>
+              </w:rPr>
+              <w:t>image}}</w:t>
             </w:r>
           </w:p>
         </w:tc>
@@ -1306,7 +1381,18 @@
                 <w:sz w:val="26"/>
                 <w:szCs w:val="26"/>
               </w:rPr>
-              <w:t xml:space="preserve"> : {{</w:t>
+              <w:t>:</w:t>
+            </w:r>
+            <w:r>
+              <w:rPr>
+                <w:rFonts w:ascii="Times New Roman" w:eastAsia="Times New Roman" w:hAnsi="Times New Roman" w:cs="Times New Roman"/>
+                <w:b/>
+                <w:bCs/>
+                <w:color w:val="000000"/>
+                <w:sz w:val="26"/>
+                <w:szCs w:val="26"/>
+              </w:rPr>
+              <w:t xml:space="preserve"> {{</w:t>
             </w:r>
             <w:proofErr w:type="spellStart"/>
             <w:r>
@@ -1367,8 +1453,9 @@
           <w:sz w:val="26"/>
           <w:szCs w:val="26"/>
         </w:rPr>
-        <w:t>{{?question</w:t>
-      </w:r>
+        <w:t>{</w:t>
+      </w:r>
+      <w:proofErr w:type="gramStart"/>
       <w:r>
         <w:rPr>
           <w:rFonts w:ascii="Times New Roman" w:eastAsia="Times New Roman" w:hAnsi="Times New Roman" w:cs="Times New Roman"/>
@@ -1376,8 +1463,18 @@
           <w:sz w:val="26"/>
           <w:szCs w:val="26"/>
         </w:rPr>
+        <w:t>{?question</w:t>
+      </w:r>
+      <w:r>
+        <w:rPr>
+          <w:rFonts w:ascii="Times New Roman" w:eastAsia="Times New Roman" w:hAnsi="Times New Roman" w:cs="Times New Roman"/>
+          <w:color w:val="000000"/>
+          <w:sz w:val="26"/>
+          <w:szCs w:val="26"/>
+        </w:rPr>
         <w:t>s</w:t>
       </w:r>
+      <w:proofErr w:type="gramEnd"/>
       <w:r>
         <w:rPr>
           <w:rFonts w:ascii="Times New Roman" w:eastAsia="Times New Roman" w:hAnsi="Times New Roman" w:cs="Times New Roman"/>
@@ -1575,6 +1672,7 @@
         </w:rPr>
         <w:t>{</w:t>
       </w:r>
+      <w:proofErr w:type="gramStart"/>
       <w:r>
         <w:rPr>
           <w:rFonts w:ascii="Times New Roman" w:eastAsia="Times New Roman" w:hAnsi="Times New Roman" w:cs="Times New Roman"/>
@@ -1584,6 +1682,7 @@
         </w:rPr>
         <w:t>{?answers</w:t>
       </w:r>
+      <w:proofErr w:type="gramEnd"/>
       <w:r>
         <w:rPr>
           <w:rFonts w:ascii="Times New Roman" w:eastAsia="Times New Roman" w:hAnsi="Times New Roman" w:cs="Times New Roman"/>
@@ -2536,7 +2635,17 @@
           <w:sz w:val="24"/>
           <w:szCs w:val="24"/>
         </w:rPr>
-        <w:t xml:space="preserve"> A4</w:t>
+        <w:t xml:space="preserve"> </w:t>
+      </w:r>
+      <w:proofErr w:type="gramStart"/>
+      <w:r>
+        <w:rPr>
+          <w:rFonts w:ascii="Times New Roman" w:hAnsi="Times New Roman" w:cs="Times New Roman"/>
+          <w:i/>
+          <w:sz w:val="24"/>
+          <w:szCs w:val="24"/>
+        </w:rPr>
+        <w:t>A4</w:t>
       </w:r>
       <w:r>
         <w:rPr>
@@ -2547,6 +2656,7 @@
         </w:rPr>
         <w:t>;</w:t>
       </w:r>
+      <w:proofErr w:type="gramEnd"/>
     </w:p>
     <w:p>
       <w:pPr>
@@ -2724,8 +2834,19 @@
           <w:sz w:val="24"/>
           <w:szCs w:val="24"/>
         </w:rPr>
-        <w:t xml:space="preserve"> TTKT;</w:t>
-      </w:r>
+        <w:t xml:space="preserve"> </w:t>
+      </w:r>
+      <w:proofErr w:type="gramStart"/>
+      <w:r>
+        <w:rPr>
+          <w:rFonts w:ascii="Times New Roman" w:hAnsi="Times New Roman" w:cs="Times New Roman"/>
+          <w:i/>
+          <w:sz w:val="24"/>
+          <w:szCs w:val="24"/>
+        </w:rPr>
+        <w:t>TTKT;</w:t>
+      </w:r>
+      <w:proofErr w:type="gramEnd"/>
     </w:p>
     <w:p>
       <w:pPr>
@@ -2983,7 +3104,17 @@
           <w:sz w:val="24"/>
           <w:szCs w:val="24"/>
         </w:rPr>
-        <w:t xml:space="preserve"> 1</w:t>
+        <w:t xml:space="preserve"> </w:t>
+      </w:r>
+      <w:proofErr w:type="gramStart"/>
+      <w:r>
+        <w:rPr>
+          <w:rFonts w:ascii="Times New Roman" w:hAnsi="Times New Roman" w:cs="Times New Roman"/>
+          <w:i/>
+          <w:sz w:val="24"/>
+          <w:szCs w:val="24"/>
+        </w:rPr>
+        <w:t>1</w:t>
       </w:r>
       <w:r>
         <w:rPr>
@@ -2994,6 +3125,7 @@
         </w:rPr>
         <w:t>;</w:t>
       </w:r>
+      <w:proofErr w:type="gramEnd"/>
     </w:p>
     <w:p>
       <w:pPr>

</xml_diff>